<commit_message>
Actualizar .asm y .doc
Hice unas ligeras modificaciones al código para que concordaran con la explicación en el documento de la solución del problema
</commit_message>
<xml_diff>
--- a/proyecto.docx
+++ b/proyecto.docx
@@ -441,6 +441,7 @@
     <w:p>
       <w:pPr>
         <w:pStyle w:val="Ttulo2"/>
+        <w:jc w:val="both"/>
       </w:pPr>
       <w:r>
         <w:t>Problemática</w:t>
@@ -467,39 +468,7 @@
         <w:jc w:val="both"/>
       </w:pPr>
       <w:r>
-        <w:t xml:space="preserve">La calculadora deberá ser capaz de realizar operaciones con números decimales, hexadecimales y binarios. Las posibles operaciones son: suma (+), resta (-), multiplicación (*), cociente de la división (/), residuo de la división (%) y operador de resultado (=). </w:t>
-      </w:r>
-      <w:proofErr w:type="gramStart"/>
-      <w:r>
-        <w:t>Los números a operar</w:t>
-      </w:r>
-      <w:proofErr w:type="gramEnd"/>
-      <w:r>
-        <w:t xml:space="preserve"> se deberán introducir desde la interfaz gráfica, haciendo clic con el mouse en los botones correspondientes. El usuario debe poder seleccionar la base numérica con la cual quiere trabajar, haciendo clic en el botón correspondiente a la base: '</w:t>
-      </w:r>
-      <w:proofErr w:type="spellStart"/>
-      <w:r>
-        <w:t>Dec</w:t>
-      </w:r>
-      <w:proofErr w:type="spellEnd"/>
-      <w:r>
-        <w:t>' para decimal, '</w:t>
-      </w:r>
-      <w:proofErr w:type="spellStart"/>
-      <w:r>
-        <w:t>Hex</w:t>
-      </w:r>
-      <w:proofErr w:type="spellEnd"/>
-      <w:r>
-        <w:t>' para hexadecimal y '</w:t>
-      </w:r>
-      <w:proofErr w:type="spellStart"/>
-      <w:r>
-        <w:t>Bin</w:t>
-      </w:r>
-      <w:proofErr w:type="spellEnd"/>
-      <w:r>
-        <w:t>' para binario.</w:t>
+        <w:t>La calculadora deberá ser capaz de realizar operaciones con números decimales, hexadecimales y binarios. Las posibles operaciones son: suma (+), resta (-), multiplicación (*), cociente de la división (/), residuo de la división (%) y operador de resultado (=). Los números a operar se deberán introducir desde la interfaz gráfica, haciendo clic con el mouse en los botones correspondientes. El usuario debe poder seleccionar la base numérica con la cual quiere trabajar, haciendo clic en el botón correspondiente a la base: 'Dec' para decimal, 'Hex' para hexadecimal y 'Bin' para binario.</w:t>
       </w:r>
     </w:p>
     <w:p>
@@ -579,15 +548,7 @@
         <w:jc w:val="both"/>
       </w:pPr>
       <w:r>
-        <w:t xml:space="preserve">En el caso de una división, considerar el caso cuando el divisor es 0. Si es el caso, de debe mostrar un mensaje de error o </w:t>
-      </w:r>
-      <w:proofErr w:type="spellStart"/>
-      <w:r>
-        <w:t>NaN</w:t>
-      </w:r>
-      <w:proofErr w:type="spellEnd"/>
-      <w:r>
-        <w:t>, o lo que el programador considere conveniente. Lo mismo para el residuo.</w:t>
+        <w:t>En el caso de una división, considerar el caso cuando el divisor es 0. Si es el caso, de debe mostrar un mensaje de error o NaN, o lo que el programador considere conveniente. Lo mismo para el residuo.</w:t>
       </w:r>
     </w:p>
     <w:p>
@@ -608,10 +569,1176 @@
       </w:r>
     </w:p>
     <w:p>
+      <w:pPr>
+        <w:pStyle w:val="Ttulo2"/>
+        <w:jc w:val="both"/>
+      </w:pPr>
+      <w:r>
+        <w:t>Solución al problema</w:t>
+      </w:r>
+    </w:p>
+    <w:p>
+      <w:pPr>
+        <w:jc w:val="both"/>
+      </w:pPr>
+      <w:r>
+        <w:t xml:space="preserve">Después del “jbe mouse_no_clic”, se crearon 5 comparaciones para revisar </w:t>
+      </w:r>
+      <w:r>
+        <w:t xml:space="preserve">la ubicación en el eje </w:t>
+      </w:r>
+      <w:r>
+        <w:t>X</w:t>
+      </w:r>
+      <w:r>
+        <w:t xml:space="preserve"> de “</w:t>
+      </w:r>
+      <w:r>
+        <w:t>botones_8_5_2_A</w:t>
+      </w:r>
+      <w:r>
+        <w:t>”, “</w:t>
+      </w:r>
+      <w:r>
+        <w:t>botones_</w:t>
+      </w:r>
+      <w:r>
+        <w:t>9</w:t>
+      </w:r>
+      <w:r>
+        <w:t>_</w:t>
+      </w:r>
+      <w:r>
+        <w:t>6</w:t>
+      </w:r>
+      <w:r>
+        <w:t>_</w:t>
+      </w:r>
+      <w:r>
+        <w:t>3</w:t>
+      </w:r>
+      <w:r>
+        <w:t>_</w:t>
+      </w:r>
+      <w:r>
+        <w:t>B”, “</w:t>
+      </w:r>
+      <w:r>
+        <w:t>botones_</w:t>
+      </w:r>
+      <w:r>
+        <w:t>F</w:t>
+      </w:r>
+      <w:r>
+        <w:t>_</w:t>
+      </w:r>
+      <w:r>
+        <w:t>E</w:t>
+      </w:r>
+      <w:r>
+        <w:t>_</w:t>
+      </w:r>
+      <w:r>
+        <w:t>D</w:t>
+      </w:r>
+      <w:r>
+        <w:t>_</w:t>
+      </w:r>
+      <w:r>
+        <w:t>C”, “</w:t>
+      </w:r>
+      <w:r>
+        <w:t>botones_Suma_Multilicacion_Residuo</w:t>
+      </w:r>
+      <w:r>
+        <w:t>” y “</w:t>
+      </w:r>
+      <w:r>
+        <w:t>botones_Resta_Cociente_Igual</w:t>
+      </w:r>
+      <w:r>
+        <w:t>”</w:t>
+      </w:r>
+    </w:p>
+    <w:p>
+      <w:pPr>
+        <w:jc w:val="both"/>
+      </w:pPr>
+      <w:r>
+        <w:rPr>
+          <w:noProof/>
+        </w:rPr>
+        <w:lastRenderedPageBreak/>
+        <w:drawing>
+          <wp:inline distT="0" distB="0" distL="0" distR="0" wp14:anchorId="24033CB2" wp14:editId="0839CBCF">
+            <wp:extent cx="6858000" cy="6540500"/>
+            <wp:effectExtent l="0" t="0" r="0" b="0"/>
+            <wp:docPr id="46397894" name="Imagen 1" descr="Interfaz de usuario gráfica, Texto, Aplicación, Chat o mensaje de texto&#10;&#10;Descripción generada automáticamente"/>
+            <wp:cNvGraphicFramePr>
+              <a:graphicFrameLocks xmlns:a="http://schemas.openxmlformats.org/drawingml/2006/main" noChangeAspect="1"/>
+            </wp:cNvGraphicFramePr>
+            <a:graphic xmlns:a="http://schemas.openxmlformats.org/drawingml/2006/main">
+              <a:graphicData uri="http://schemas.openxmlformats.org/drawingml/2006/picture">
+                <pic:pic xmlns:pic="http://schemas.openxmlformats.org/drawingml/2006/picture">
+                  <pic:nvPicPr>
+                    <pic:cNvPr id="46397894" name="Imagen 1" descr="Interfaz de usuario gráfica, Texto, Aplicación, Chat o mensaje de texto&#10;&#10;Descripción generada automáticamente"/>
+                    <pic:cNvPicPr/>
+                  </pic:nvPicPr>
+                  <pic:blipFill>
+                    <a:blip r:embed="rId10"/>
+                    <a:stretch>
+                      <a:fillRect/>
+                    </a:stretch>
+                  </pic:blipFill>
+                  <pic:spPr>
+                    <a:xfrm>
+                      <a:off x="0" y="0"/>
+                      <a:ext cx="6858000" cy="6540500"/>
+                    </a:xfrm>
+                    <a:prstGeom prst="rect">
+                      <a:avLst/>
+                    </a:prstGeom>
+                  </pic:spPr>
+                </pic:pic>
+              </a:graphicData>
+            </a:graphic>
+          </wp:inline>
+        </w:drawing>
+      </w:r>
+      <w:r>
+        <w:rPr>
+          <w:noProof/>
+        </w:rPr>
+        <w:drawing>
+          <wp:inline distT="0" distB="0" distL="0" distR="0" wp14:anchorId="74DFE7B3" wp14:editId="64381D63">
+            <wp:extent cx="6858000" cy="1544320"/>
+            <wp:effectExtent l="0" t="0" r="0" b="0"/>
+            <wp:docPr id="825683611" name="Imagen 1" descr="Texto&#10;&#10;Descripción generada automáticamente"/>
+            <wp:cNvGraphicFramePr>
+              <a:graphicFrameLocks xmlns:a="http://schemas.openxmlformats.org/drawingml/2006/main" noChangeAspect="1"/>
+            </wp:cNvGraphicFramePr>
+            <a:graphic xmlns:a="http://schemas.openxmlformats.org/drawingml/2006/main">
+              <a:graphicData uri="http://schemas.openxmlformats.org/drawingml/2006/picture">
+                <pic:pic xmlns:pic="http://schemas.openxmlformats.org/drawingml/2006/picture">
+                  <pic:nvPicPr>
+                    <pic:cNvPr id="825683611" name="Imagen 1" descr="Texto&#10;&#10;Descripción generada automáticamente"/>
+                    <pic:cNvPicPr/>
+                  </pic:nvPicPr>
+                  <pic:blipFill>
+                    <a:blip r:embed="rId11"/>
+                    <a:stretch>
+                      <a:fillRect/>
+                    </a:stretch>
+                  </pic:blipFill>
+                  <pic:spPr>
+                    <a:xfrm>
+                      <a:off x="0" y="0"/>
+                      <a:ext cx="6858000" cy="1544320"/>
+                    </a:xfrm>
+                    <a:prstGeom prst="rect">
+                      <a:avLst/>
+                    </a:prstGeom>
+                  </pic:spPr>
+                </pic:pic>
+              </a:graphicData>
+            </a:graphic>
+          </wp:inline>
+        </w:drawing>
+      </w:r>
+    </w:p>
+    <w:p>
+      <w:pPr>
+        <w:jc w:val="both"/>
+      </w:pPr>
+      <w:r>
+        <w:t>Posteriormente se realizaron las comparaciones para estos mismos botones en el eje Y</w:t>
+      </w:r>
+    </w:p>
+    <w:p>
+      <w:pPr>
+        <w:jc w:val="both"/>
+      </w:pPr>
+      <w:r>
+        <w:rPr>
+          <w:noProof/>
+        </w:rPr>
+        <w:lastRenderedPageBreak/>
+        <w:drawing>
+          <wp:inline distT="0" distB="0" distL="0" distR="0" wp14:anchorId="624C7727" wp14:editId="2A8405F6">
+            <wp:extent cx="5906324" cy="7582958"/>
+            <wp:effectExtent l="0" t="0" r="0" b="0"/>
+            <wp:docPr id="11394638" name="Imagen 1" descr="Texto&#10;&#10;Descripción generada automáticamente"/>
+            <wp:cNvGraphicFramePr>
+              <a:graphicFrameLocks xmlns:a="http://schemas.openxmlformats.org/drawingml/2006/main" noChangeAspect="1"/>
+            </wp:cNvGraphicFramePr>
+            <a:graphic xmlns:a="http://schemas.openxmlformats.org/drawingml/2006/main">
+              <a:graphicData uri="http://schemas.openxmlformats.org/drawingml/2006/picture">
+                <pic:pic xmlns:pic="http://schemas.openxmlformats.org/drawingml/2006/picture">
+                  <pic:nvPicPr>
+                    <pic:cNvPr id="11394638" name="Imagen 1" descr="Texto&#10;&#10;Descripción generada automáticamente"/>
+                    <pic:cNvPicPr/>
+                  </pic:nvPicPr>
+                  <pic:blipFill>
+                    <a:blip r:embed="rId12"/>
+                    <a:stretch>
+                      <a:fillRect/>
+                    </a:stretch>
+                  </pic:blipFill>
+                  <pic:spPr>
+                    <a:xfrm>
+                      <a:off x="0" y="0"/>
+                      <a:ext cx="5906324" cy="7582958"/>
+                    </a:xfrm>
+                    <a:prstGeom prst="rect">
+                      <a:avLst/>
+                    </a:prstGeom>
+                  </pic:spPr>
+                </pic:pic>
+              </a:graphicData>
+            </a:graphic>
+          </wp:inline>
+        </w:drawing>
+      </w:r>
+      <w:r>
+        <w:rPr>
+          <w:noProof/>
+        </w:rPr>
+        <w:lastRenderedPageBreak/>
+        <w:drawing>
+          <wp:inline distT="0" distB="0" distL="0" distR="0" wp14:anchorId="443CD728" wp14:editId="6D16FBFC">
+            <wp:extent cx="5925377" cy="7516274"/>
+            <wp:effectExtent l="0" t="0" r="0" b="8890"/>
+            <wp:docPr id="835526755" name="Imagen 1" descr="Texto&#10;&#10;Descripción generada automáticamente"/>
+            <wp:cNvGraphicFramePr>
+              <a:graphicFrameLocks xmlns:a="http://schemas.openxmlformats.org/drawingml/2006/main" noChangeAspect="1"/>
+            </wp:cNvGraphicFramePr>
+            <a:graphic xmlns:a="http://schemas.openxmlformats.org/drawingml/2006/main">
+              <a:graphicData uri="http://schemas.openxmlformats.org/drawingml/2006/picture">
+                <pic:pic xmlns:pic="http://schemas.openxmlformats.org/drawingml/2006/picture">
+                  <pic:nvPicPr>
+                    <pic:cNvPr id="835526755" name="Imagen 1" descr="Texto&#10;&#10;Descripción generada automáticamente"/>
+                    <pic:cNvPicPr/>
+                  </pic:nvPicPr>
+                  <pic:blipFill>
+                    <a:blip r:embed="rId13"/>
+                    <a:stretch>
+                      <a:fillRect/>
+                    </a:stretch>
+                  </pic:blipFill>
+                  <pic:spPr>
+                    <a:xfrm>
+                      <a:off x="0" y="0"/>
+                      <a:ext cx="5925377" cy="7516274"/>
+                    </a:xfrm>
+                    <a:prstGeom prst="rect">
+                      <a:avLst/>
+                    </a:prstGeom>
+                  </pic:spPr>
+                </pic:pic>
+              </a:graphicData>
+            </a:graphic>
+          </wp:inline>
+        </w:drawing>
+      </w:r>
+      <w:r>
+        <w:rPr>
+          <w:noProof/>
+        </w:rPr>
+        <w:lastRenderedPageBreak/>
+        <w:drawing>
+          <wp:inline distT="0" distB="0" distL="0" distR="0" wp14:anchorId="74677D68" wp14:editId="414300C8">
+            <wp:extent cx="5992061" cy="7592485"/>
+            <wp:effectExtent l="0" t="0" r="8890" b="8890"/>
+            <wp:docPr id="786603162" name="Imagen 1" descr="Texto&#10;&#10;Descripción generada automáticamente"/>
+            <wp:cNvGraphicFramePr>
+              <a:graphicFrameLocks xmlns:a="http://schemas.openxmlformats.org/drawingml/2006/main" noChangeAspect="1"/>
+            </wp:cNvGraphicFramePr>
+            <a:graphic xmlns:a="http://schemas.openxmlformats.org/drawingml/2006/main">
+              <a:graphicData uri="http://schemas.openxmlformats.org/drawingml/2006/picture">
+                <pic:pic xmlns:pic="http://schemas.openxmlformats.org/drawingml/2006/picture">
+                  <pic:nvPicPr>
+                    <pic:cNvPr id="786603162" name="Imagen 1" descr="Texto&#10;&#10;Descripción generada automáticamente"/>
+                    <pic:cNvPicPr/>
+                  </pic:nvPicPr>
+                  <pic:blipFill>
+                    <a:blip r:embed="rId14"/>
+                    <a:stretch>
+                      <a:fillRect/>
+                    </a:stretch>
+                  </pic:blipFill>
+                  <pic:spPr>
+                    <a:xfrm>
+                      <a:off x="0" y="0"/>
+                      <a:ext cx="5992061" cy="7592485"/>
+                    </a:xfrm>
+                    <a:prstGeom prst="rect">
+                      <a:avLst/>
+                    </a:prstGeom>
+                  </pic:spPr>
+                </pic:pic>
+              </a:graphicData>
+            </a:graphic>
+          </wp:inline>
+        </w:drawing>
+      </w:r>
+      <w:r>
+        <w:rPr>
+          <w:noProof/>
+        </w:rPr>
+        <w:lastRenderedPageBreak/>
+        <w:drawing>
+          <wp:inline distT="0" distB="0" distL="0" distR="0" wp14:anchorId="572CDE5B" wp14:editId="6F5B3A0C">
+            <wp:extent cx="3600953" cy="3858163"/>
+            <wp:effectExtent l="0" t="0" r="0" b="0"/>
+            <wp:docPr id="1612426012" name="Imagen 1" descr="Texto&#10;&#10;Descripción generada automáticamente"/>
+            <wp:cNvGraphicFramePr>
+              <a:graphicFrameLocks xmlns:a="http://schemas.openxmlformats.org/drawingml/2006/main" noChangeAspect="1"/>
+            </wp:cNvGraphicFramePr>
+            <a:graphic xmlns:a="http://schemas.openxmlformats.org/drawingml/2006/main">
+              <a:graphicData uri="http://schemas.openxmlformats.org/drawingml/2006/picture">
+                <pic:pic xmlns:pic="http://schemas.openxmlformats.org/drawingml/2006/picture">
+                  <pic:nvPicPr>
+                    <pic:cNvPr id="1612426012" name="Imagen 1" descr="Texto&#10;&#10;Descripción generada automáticamente"/>
+                    <pic:cNvPicPr/>
+                  </pic:nvPicPr>
+                  <pic:blipFill>
+                    <a:blip r:embed="rId15"/>
+                    <a:stretch>
+                      <a:fillRect/>
+                    </a:stretch>
+                  </pic:blipFill>
+                  <pic:spPr>
+                    <a:xfrm>
+                      <a:off x="0" y="0"/>
+                      <a:ext cx="3600953" cy="3858163"/>
+                    </a:xfrm>
+                    <a:prstGeom prst="rect">
+                      <a:avLst/>
+                    </a:prstGeom>
+                  </pic:spPr>
+                </pic:pic>
+              </a:graphicData>
+            </a:graphic>
+          </wp:inline>
+        </w:drawing>
+      </w:r>
+      <w:r>
+        <w:rPr>
+          <w:noProof/>
+        </w:rPr>
+        <w:drawing>
+          <wp:inline distT="0" distB="0" distL="0" distR="0" wp14:anchorId="5E87673D" wp14:editId="0B90701F">
+            <wp:extent cx="2867425" cy="3839111"/>
+            <wp:effectExtent l="0" t="0" r="9525" b="9525"/>
+            <wp:docPr id="467974587" name="Imagen 1" descr="Texto&#10;&#10;Descripción generada automáticamente"/>
+            <wp:cNvGraphicFramePr>
+              <a:graphicFrameLocks xmlns:a="http://schemas.openxmlformats.org/drawingml/2006/main" noChangeAspect="1"/>
+            </wp:cNvGraphicFramePr>
+            <a:graphic xmlns:a="http://schemas.openxmlformats.org/drawingml/2006/main">
+              <a:graphicData uri="http://schemas.openxmlformats.org/drawingml/2006/picture">
+                <pic:pic xmlns:pic="http://schemas.openxmlformats.org/drawingml/2006/picture">
+                  <pic:nvPicPr>
+                    <pic:cNvPr id="467974587" name="Imagen 1" descr="Texto&#10;&#10;Descripción generada automáticamente"/>
+                    <pic:cNvPicPr/>
+                  </pic:nvPicPr>
+                  <pic:blipFill>
+                    <a:blip r:embed="rId16"/>
+                    <a:stretch>
+                      <a:fillRect/>
+                    </a:stretch>
+                  </pic:blipFill>
+                  <pic:spPr>
+                    <a:xfrm>
+                      <a:off x="0" y="0"/>
+                      <a:ext cx="2867425" cy="3839111"/>
+                    </a:xfrm>
+                    <a:prstGeom prst="rect">
+                      <a:avLst/>
+                    </a:prstGeom>
+                  </pic:spPr>
+                </pic:pic>
+              </a:graphicData>
+            </a:graphic>
+          </wp:inline>
+        </w:drawing>
+      </w:r>
+    </w:p>
+    <w:p>
+      <w:pPr>
+        <w:jc w:val="both"/>
+      </w:pPr>
+      <w:r>
+        <w:t>Para la ubicación de los botones Dec, Hex, Bin y Clr en el eje Y se utilizaron las mismas coordenadas para los botones 7, 4, 1 y 0:</w:t>
+      </w:r>
+    </w:p>
+    <w:p>
+      <w:pPr>
+        <w:jc w:val="both"/>
+      </w:pPr>
+      <w:r>
+        <w:drawing>
+          <wp:inline distT="0" distB="0" distL="0" distR="0" wp14:anchorId="40F3CEC1" wp14:editId="644FA085">
+            <wp:extent cx="5811061" cy="3591426"/>
+            <wp:effectExtent l="0" t="0" r="0" b="9525"/>
+            <wp:docPr id="930194948" name="Imagen 1" descr="Texto&#10;&#10;Descripción generada automáticamente"/>
+            <wp:cNvGraphicFramePr>
+              <a:graphicFrameLocks xmlns:a="http://schemas.openxmlformats.org/drawingml/2006/main" noChangeAspect="1"/>
+            </wp:cNvGraphicFramePr>
+            <a:graphic xmlns:a="http://schemas.openxmlformats.org/drawingml/2006/main">
+              <a:graphicData uri="http://schemas.openxmlformats.org/drawingml/2006/picture">
+                <pic:pic xmlns:pic="http://schemas.openxmlformats.org/drawingml/2006/picture">
+                  <pic:nvPicPr>
+                    <pic:cNvPr id="930194948" name="Imagen 1" descr="Texto&#10;&#10;Descripción generada automáticamente"/>
+                    <pic:cNvPicPr/>
+                  </pic:nvPicPr>
+                  <pic:blipFill>
+                    <a:blip r:embed="rId17"/>
+                    <a:stretch>
+                      <a:fillRect/>
+                    </a:stretch>
+                  </pic:blipFill>
+                  <pic:spPr>
+                    <a:xfrm>
+                      <a:off x="0" y="0"/>
+                      <a:ext cx="5811061" cy="3591426"/>
+                    </a:xfrm>
+                    <a:prstGeom prst="rect">
+                      <a:avLst/>
+                    </a:prstGeom>
+                  </pic:spPr>
+                </pic:pic>
+              </a:graphicData>
+            </a:graphic>
+          </wp:inline>
+        </w:drawing>
+      </w:r>
+    </w:p>
+    <w:p>
+      <w:pPr>
+        <w:jc w:val="both"/>
+      </w:pPr>
+      <w:r>
+        <w:t>Posteriormente se programaron los del 0 a F para que impriman alguno de esos valores dependiendo del botón presionado</w:t>
+      </w:r>
+    </w:p>
+    <w:p>
+      <w:pPr>
+        <w:jc w:val="both"/>
+      </w:pPr>
+      <w:r>
+        <w:lastRenderedPageBreak/>
+        <w:drawing>
+          <wp:inline distT="0" distB="0" distL="0" distR="0" wp14:anchorId="529008F1" wp14:editId="7AB3D4F9">
+            <wp:extent cx="1781424" cy="6839905"/>
+            <wp:effectExtent l="0" t="0" r="9525" b="0"/>
+            <wp:docPr id="296317602" name="Imagen 1" descr="Imagen que contiene Escala de tiempo&#10;&#10;Descripción generada automáticamente"/>
+            <wp:cNvGraphicFramePr>
+              <a:graphicFrameLocks xmlns:a="http://schemas.openxmlformats.org/drawingml/2006/main" noChangeAspect="1"/>
+            </wp:cNvGraphicFramePr>
+            <a:graphic xmlns:a="http://schemas.openxmlformats.org/drawingml/2006/main">
+              <a:graphicData uri="http://schemas.openxmlformats.org/drawingml/2006/picture">
+                <pic:pic xmlns:pic="http://schemas.openxmlformats.org/drawingml/2006/picture">
+                  <pic:nvPicPr>
+                    <pic:cNvPr id="296317602" name="Imagen 1" descr="Imagen que contiene Escala de tiempo&#10;&#10;Descripción generada automáticamente"/>
+                    <pic:cNvPicPr/>
+                  </pic:nvPicPr>
+                  <pic:blipFill>
+                    <a:blip r:embed="rId18"/>
+                    <a:stretch>
+                      <a:fillRect/>
+                    </a:stretch>
+                  </pic:blipFill>
+                  <pic:spPr>
+                    <a:xfrm>
+                      <a:off x="0" y="0"/>
+                      <a:ext cx="1781424" cy="6839905"/>
+                    </a:xfrm>
+                    <a:prstGeom prst="rect">
+                      <a:avLst/>
+                    </a:prstGeom>
+                  </pic:spPr>
+                </pic:pic>
+              </a:graphicData>
+            </a:graphic>
+          </wp:inline>
+        </w:drawing>
+      </w:r>
+    </w:p>
+    <w:p>
+      <w:pPr>
+        <w:jc w:val="both"/>
+      </w:pPr>
+      <w:r>
+        <w:lastRenderedPageBreak/>
+        <w:drawing>
+          <wp:inline distT="0" distB="0" distL="0" distR="0" wp14:anchorId="73713517" wp14:editId="30E64A01">
+            <wp:extent cx="6858000" cy="6212840"/>
+            <wp:effectExtent l="0" t="0" r="0" b="0"/>
+            <wp:docPr id="1353553642" name="Imagen 1" descr="Texto&#10;&#10;Descripción generada automáticamente"/>
+            <wp:cNvGraphicFramePr>
+              <a:graphicFrameLocks xmlns:a="http://schemas.openxmlformats.org/drawingml/2006/main" noChangeAspect="1"/>
+            </wp:cNvGraphicFramePr>
+            <a:graphic xmlns:a="http://schemas.openxmlformats.org/drawingml/2006/main">
+              <a:graphicData uri="http://schemas.openxmlformats.org/drawingml/2006/picture">
+                <pic:pic xmlns:pic="http://schemas.openxmlformats.org/drawingml/2006/picture">
+                  <pic:nvPicPr>
+                    <pic:cNvPr id="1353553642" name="Imagen 1" descr="Texto&#10;&#10;Descripción generada automáticamente"/>
+                    <pic:cNvPicPr/>
+                  </pic:nvPicPr>
+                  <pic:blipFill>
+                    <a:blip r:embed="rId19"/>
+                    <a:stretch>
+                      <a:fillRect/>
+                    </a:stretch>
+                  </pic:blipFill>
+                  <pic:spPr>
+                    <a:xfrm>
+                      <a:off x="0" y="0"/>
+                      <a:ext cx="6858000" cy="6212840"/>
+                    </a:xfrm>
+                    <a:prstGeom prst="rect">
+                      <a:avLst/>
+                    </a:prstGeom>
+                  </pic:spPr>
+                </pic:pic>
+              </a:graphicData>
+            </a:graphic>
+          </wp:inline>
+        </w:drawing>
+      </w:r>
+    </w:p>
+    <w:p>
+      <w:pPr>
+        <w:jc w:val="both"/>
+      </w:pPr>
+      <w:r>
+        <w:lastRenderedPageBreak/>
+        <w:drawing>
+          <wp:inline distT="0" distB="0" distL="0" distR="0" wp14:anchorId="45D58729" wp14:editId="6DBB0EC7">
+            <wp:extent cx="6858000" cy="7193280"/>
+            <wp:effectExtent l="0" t="0" r="0" b="7620"/>
+            <wp:docPr id="1223619413" name="Imagen 1" descr="Texto&#10;&#10;Descripción generada automáticamente"/>
+            <wp:cNvGraphicFramePr>
+              <a:graphicFrameLocks xmlns:a="http://schemas.openxmlformats.org/drawingml/2006/main" noChangeAspect="1"/>
+            </wp:cNvGraphicFramePr>
+            <a:graphic xmlns:a="http://schemas.openxmlformats.org/drawingml/2006/main">
+              <a:graphicData uri="http://schemas.openxmlformats.org/drawingml/2006/picture">
+                <pic:pic xmlns:pic="http://schemas.openxmlformats.org/drawingml/2006/picture">
+                  <pic:nvPicPr>
+                    <pic:cNvPr id="1223619413" name="Imagen 1" descr="Texto&#10;&#10;Descripción generada automáticamente"/>
+                    <pic:cNvPicPr/>
+                  </pic:nvPicPr>
+                  <pic:blipFill>
+                    <a:blip r:embed="rId20"/>
+                    <a:stretch>
+                      <a:fillRect/>
+                    </a:stretch>
+                  </pic:blipFill>
+                  <pic:spPr>
+                    <a:xfrm>
+                      <a:off x="0" y="0"/>
+                      <a:ext cx="6858000" cy="7193280"/>
+                    </a:xfrm>
+                    <a:prstGeom prst="rect">
+                      <a:avLst/>
+                    </a:prstGeom>
+                  </pic:spPr>
+                </pic:pic>
+              </a:graphicData>
+            </a:graphic>
+          </wp:inline>
+        </w:drawing>
+      </w:r>
+    </w:p>
+    <w:p>
+      <w:pPr>
+        <w:jc w:val="both"/>
+      </w:pPr>
+      <w:r>
+        <w:lastRenderedPageBreak/>
+        <w:drawing>
+          <wp:inline distT="0" distB="0" distL="0" distR="0" wp14:anchorId="499CDAC2" wp14:editId="6D738FE6">
+            <wp:extent cx="6858000" cy="2811780"/>
+            <wp:effectExtent l="0" t="0" r="0" b="7620"/>
+            <wp:docPr id="1802509894" name="Imagen 1" descr="Texto&#10;&#10;Descripción generada automáticamente"/>
+            <wp:cNvGraphicFramePr>
+              <a:graphicFrameLocks xmlns:a="http://schemas.openxmlformats.org/drawingml/2006/main" noChangeAspect="1"/>
+            </wp:cNvGraphicFramePr>
+            <a:graphic xmlns:a="http://schemas.openxmlformats.org/drawingml/2006/main">
+              <a:graphicData uri="http://schemas.openxmlformats.org/drawingml/2006/picture">
+                <pic:pic xmlns:pic="http://schemas.openxmlformats.org/drawingml/2006/picture">
+                  <pic:nvPicPr>
+                    <pic:cNvPr id="1802509894" name="Imagen 1" descr="Texto&#10;&#10;Descripción generada automáticamente"/>
+                    <pic:cNvPicPr/>
+                  </pic:nvPicPr>
+                  <pic:blipFill>
+                    <a:blip r:embed="rId21"/>
+                    <a:stretch>
+                      <a:fillRect/>
+                    </a:stretch>
+                  </pic:blipFill>
+                  <pic:spPr>
+                    <a:xfrm>
+                      <a:off x="0" y="0"/>
+                      <a:ext cx="6858000" cy="2811780"/>
+                    </a:xfrm>
+                    <a:prstGeom prst="rect">
+                      <a:avLst/>
+                    </a:prstGeom>
+                  </pic:spPr>
+                </pic:pic>
+              </a:graphicData>
+            </a:graphic>
+          </wp:inline>
+        </w:drawing>
+      </w:r>
+    </w:p>
+    <w:p>
+      <w:pPr>
+        <w:jc w:val="both"/>
+      </w:pPr>
+      <w:r>
+        <w:t xml:space="preserve">Asimismo, </w:t>
+      </w:r>
+      <w:r>
+        <w:t>se programaron los botones para las operaciones</w:t>
+      </w:r>
+      <w:r>
+        <w:t xml:space="preserve"> y el igual</w:t>
+      </w:r>
+    </w:p>
+    <w:p>
+      <w:pPr>
+        <w:jc w:val="both"/>
+      </w:pPr>
+      <w:r>
+        <w:drawing>
+          <wp:inline distT="0" distB="0" distL="0" distR="0" wp14:anchorId="593644C7" wp14:editId="11F96D8C">
+            <wp:extent cx="2143424" cy="2629267"/>
+            <wp:effectExtent l="0" t="0" r="9525" b="0"/>
+            <wp:docPr id="1407241188" name="Imagen 1" descr="Texto&#10;&#10;Descripción generada automáticamente"/>
+            <wp:cNvGraphicFramePr>
+              <a:graphicFrameLocks xmlns:a="http://schemas.openxmlformats.org/drawingml/2006/main" noChangeAspect="1"/>
+            </wp:cNvGraphicFramePr>
+            <a:graphic xmlns:a="http://schemas.openxmlformats.org/drawingml/2006/main">
+              <a:graphicData uri="http://schemas.openxmlformats.org/drawingml/2006/picture">
+                <pic:pic xmlns:pic="http://schemas.openxmlformats.org/drawingml/2006/picture">
+                  <pic:nvPicPr>
+                    <pic:cNvPr id="1407241188" name="Imagen 1" descr="Texto&#10;&#10;Descripción generada automáticamente"/>
+                    <pic:cNvPicPr/>
+                  </pic:nvPicPr>
+                  <pic:blipFill>
+                    <a:blip r:embed="rId22"/>
+                    <a:stretch>
+                      <a:fillRect/>
+                    </a:stretch>
+                  </pic:blipFill>
+                  <pic:spPr>
+                    <a:xfrm>
+                      <a:off x="0" y="0"/>
+                      <a:ext cx="2143424" cy="2629267"/>
+                    </a:xfrm>
+                    <a:prstGeom prst="rect">
+                      <a:avLst/>
+                    </a:prstGeom>
+                  </pic:spPr>
+                </pic:pic>
+              </a:graphicData>
+            </a:graphic>
+          </wp:inline>
+        </w:drawing>
+      </w:r>
+    </w:p>
+    <w:p>
+      <w:pPr>
+        <w:jc w:val="both"/>
+      </w:pPr>
+      <w:r>
+        <w:lastRenderedPageBreak/>
+        <w:drawing>
+          <wp:inline distT="0" distB="0" distL="0" distR="0" wp14:anchorId="19223A85" wp14:editId="1602BBD2">
+            <wp:extent cx="6858000" cy="4529455"/>
+            <wp:effectExtent l="0" t="0" r="0" b="4445"/>
+            <wp:docPr id="896888728" name="Imagen 1" descr="Texto&#10;&#10;Descripción generada automáticamente"/>
+            <wp:cNvGraphicFramePr>
+              <a:graphicFrameLocks xmlns:a="http://schemas.openxmlformats.org/drawingml/2006/main" noChangeAspect="1"/>
+            </wp:cNvGraphicFramePr>
+            <a:graphic xmlns:a="http://schemas.openxmlformats.org/drawingml/2006/main">
+              <a:graphicData uri="http://schemas.openxmlformats.org/drawingml/2006/picture">
+                <pic:pic xmlns:pic="http://schemas.openxmlformats.org/drawingml/2006/picture">
+                  <pic:nvPicPr>
+                    <pic:cNvPr id="896888728" name="Imagen 1" descr="Texto&#10;&#10;Descripción generada automáticamente"/>
+                    <pic:cNvPicPr/>
+                  </pic:nvPicPr>
+                  <pic:blipFill>
+                    <a:blip r:embed="rId23"/>
+                    <a:stretch>
+                      <a:fillRect/>
+                    </a:stretch>
+                  </pic:blipFill>
+                  <pic:spPr>
+                    <a:xfrm>
+                      <a:off x="0" y="0"/>
+                      <a:ext cx="6858000" cy="4529455"/>
+                    </a:xfrm>
+                    <a:prstGeom prst="rect">
+                      <a:avLst/>
+                    </a:prstGeom>
+                  </pic:spPr>
+                </pic:pic>
+              </a:graphicData>
+            </a:graphic>
+          </wp:inline>
+        </w:drawing>
+      </w:r>
+    </w:p>
+    <w:p>
+      <w:pPr>
+        <w:jc w:val="both"/>
+      </w:pPr>
+      <w:r>
+        <w:t>Para los botones de las bases numéricas se crearon</w:t>
+      </w:r>
+      <w:r>
+        <w:t xml:space="preserve"> las funciones SELECT_DEC, SELECT_HEX y SELECT_BIN para indicar que ciertos botones van a estar habilitados dependiendo de la base numérica seleccionada</w:t>
+      </w:r>
+    </w:p>
+    <w:p>
+      <w:pPr>
+        <w:jc w:val="both"/>
+      </w:pPr>
+      <w:r>
+        <w:drawing>
+          <wp:inline distT="0" distB="0" distL="0" distR="0" wp14:anchorId="515709D6" wp14:editId="13213455">
+            <wp:extent cx="4010585" cy="3943900"/>
+            <wp:effectExtent l="0" t="0" r="9525" b="0"/>
+            <wp:docPr id="110515880" name="Imagen 1" descr="Texto&#10;&#10;Descripción generada automáticamente"/>
+            <wp:cNvGraphicFramePr>
+              <a:graphicFrameLocks xmlns:a="http://schemas.openxmlformats.org/drawingml/2006/main" noChangeAspect="1"/>
+            </wp:cNvGraphicFramePr>
+            <a:graphic xmlns:a="http://schemas.openxmlformats.org/drawingml/2006/main">
+              <a:graphicData uri="http://schemas.openxmlformats.org/drawingml/2006/picture">
+                <pic:pic xmlns:pic="http://schemas.openxmlformats.org/drawingml/2006/picture">
+                  <pic:nvPicPr>
+                    <pic:cNvPr id="110515880" name="Imagen 1" descr="Texto&#10;&#10;Descripción generada automáticamente"/>
+                    <pic:cNvPicPr/>
+                  </pic:nvPicPr>
+                  <pic:blipFill>
+                    <a:blip r:embed="rId24"/>
+                    <a:stretch>
+                      <a:fillRect/>
+                    </a:stretch>
+                  </pic:blipFill>
+                  <pic:spPr>
+                    <a:xfrm>
+                      <a:off x="0" y="0"/>
+                      <a:ext cx="4010585" cy="3943900"/>
+                    </a:xfrm>
+                    <a:prstGeom prst="rect">
+                      <a:avLst/>
+                    </a:prstGeom>
+                  </pic:spPr>
+                </pic:pic>
+              </a:graphicData>
+            </a:graphic>
+          </wp:inline>
+        </w:drawing>
+      </w:r>
+    </w:p>
+    <w:p>
+      <w:pPr>
+        <w:jc w:val="both"/>
+      </w:pPr>
+      <w:r>
+        <w:lastRenderedPageBreak/>
+        <w:drawing>
+          <wp:inline distT="0" distB="0" distL="0" distR="0" wp14:anchorId="31CC3A0F" wp14:editId="02DC1C15">
+            <wp:extent cx="6716062" cy="7697274"/>
+            <wp:effectExtent l="0" t="0" r="8890" b="0"/>
+            <wp:docPr id="1673490328" name="Imagen 1" descr="Texto&#10;&#10;Descripción generada automáticamente"/>
+            <wp:cNvGraphicFramePr>
+              <a:graphicFrameLocks xmlns:a="http://schemas.openxmlformats.org/drawingml/2006/main" noChangeAspect="1"/>
+            </wp:cNvGraphicFramePr>
+            <a:graphic xmlns:a="http://schemas.openxmlformats.org/drawingml/2006/main">
+              <a:graphicData uri="http://schemas.openxmlformats.org/drawingml/2006/picture">
+                <pic:pic xmlns:pic="http://schemas.openxmlformats.org/drawingml/2006/picture">
+                  <pic:nvPicPr>
+                    <pic:cNvPr id="1673490328" name="Imagen 1" descr="Texto&#10;&#10;Descripción generada automáticamente"/>
+                    <pic:cNvPicPr/>
+                  </pic:nvPicPr>
+                  <pic:blipFill>
+                    <a:blip r:embed="rId25"/>
+                    <a:stretch>
+                      <a:fillRect/>
+                    </a:stretch>
+                  </pic:blipFill>
+                  <pic:spPr>
+                    <a:xfrm>
+                      <a:off x="0" y="0"/>
+                      <a:ext cx="6716062" cy="7697274"/>
+                    </a:xfrm>
+                    <a:prstGeom prst="rect">
+                      <a:avLst/>
+                    </a:prstGeom>
+                  </pic:spPr>
+                </pic:pic>
+              </a:graphicData>
+            </a:graphic>
+          </wp:inline>
+        </w:drawing>
+      </w:r>
+      <w:r>
+        <w:lastRenderedPageBreak/>
+        <w:drawing>
+          <wp:inline distT="0" distB="0" distL="0" distR="0" wp14:anchorId="254806F2" wp14:editId="573F3BDE">
+            <wp:extent cx="6668431" cy="4058216"/>
+            <wp:effectExtent l="0" t="0" r="0" b="0"/>
+            <wp:docPr id="760014114" name="Imagen 1" descr="Texto&#10;&#10;Descripción generada automáticamente"/>
+            <wp:cNvGraphicFramePr>
+              <a:graphicFrameLocks xmlns:a="http://schemas.openxmlformats.org/drawingml/2006/main" noChangeAspect="1"/>
+            </wp:cNvGraphicFramePr>
+            <a:graphic xmlns:a="http://schemas.openxmlformats.org/drawingml/2006/main">
+              <a:graphicData uri="http://schemas.openxmlformats.org/drawingml/2006/picture">
+                <pic:pic xmlns:pic="http://schemas.openxmlformats.org/drawingml/2006/picture">
+                  <pic:nvPicPr>
+                    <pic:cNvPr id="760014114" name="Imagen 1" descr="Texto&#10;&#10;Descripción generada automáticamente"/>
+                    <pic:cNvPicPr/>
+                  </pic:nvPicPr>
+                  <pic:blipFill>
+                    <a:blip r:embed="rId26"/>
+                    <a:stretch>
+                      <a:fillRect/>
+                    </a:stretch>
+                  </pic:blipFill>
+                  <pic:spPr>
+                    <a:xfrm>
+                      <a:off x="0" y="0"/>
+                      <a:ext cx="6668431" cy="4058216"/>
+                    </a:xfrm>
+                    <a:prstGeom prst="rect">
+                      <a:avLst/>
+                    </a:prstGeom>
+                  </pic:spPr>
+                </pic:pic>
+              </a:graphicData>
+            </a:graphic>
+          </wp:inline>
+        </w:drawing>
+      </w:r>
+      <w:r>
+        <w:lastRenderedPageBreak/>
+        <w:drawing>
+          <wp:inline distT="0" distB="0" distL="0" distR="0" wp14:anchorId="55D0A8C3" wp14:editId="40E72266">
+            <wp:extent cx="6649378" cy="7640116"/>
+            <wp:effectExtent l="0" t="0" r="0" b="0"/>
+            <wp:docPr id="1991606514" name="Imagen 1" descr="Texto&#10;&#10;Descripción generada automáticamente"/>
+            <wp:cNvGraphicFramePr>
+              <a:graphicFrameLocks xmlns:a="http://schemas.openxmlformats.org/drawingml/2006/main" noChangeAspect="1"/>
+            </wp:cNvGraphicFramePr>
+            <a:graphic xmlns:a="http://schemas.openxmlformats.org/drawingml/2006/main">
+              <a:graphicData uri="http://schemas.openxmlformats.org/drawingml/2006/picture">
+                <pic:pic xmlns:pic="http://schemas.openxmlformats.org/drawingml/2006/picture">
+                  <pic:nvPicPr>
+                    <pic:cNvPr id="1991606514" name="Imagen 1" descr="Texto&#10;&#10;Descripción generada automáticamente"/>
+                    <pic:cNvPicPr/>
+                  </pic:nvPicPr>
+                  <pic:blipFill>
+                    <a:blip r:embed="rId27"/>
+                    <a:stretch>
+                      <a:fillRect/>
+                    </a:stretch>
+                  </pic:blipFill>
+                  <pic:spPr>
+                    <a:xfrm>
+                      <a:off x="0" y="0"/>
+                      <a:ext cx="6649378" cy="7640116"/>
+                    </a:xfrm>
+                    <a:prstGeom prst="rect">
+                      <a:avLst/>
+                    </a:prstGeom>
+                  </pic:spPr>
+                </pic:pic>
+              </a:graphicData>
+            </a:graphic>
+          </wp:inline>
+        </w:drawing>
+      </w:r>
+      <w:r>
+        <w:lastRenderedPageBreak/>
+        <w:drawing>
+          <wp:inline distT="0" distB="0" distL="0" distR="0" wp14:anchorId="1BC71174" wp14:editId="3EF55B31">
+            <wp:extent cx="6725589" cy="4029637"/>
+            <wp:effectExtent l="0" t="0" r="0" b="9525"/>
+            <wp:docPr id="1268271247" name="Imagen 1" descr="Texto&#10;&#10;Descripción generada automáticamente"/>
+            <wp:cNvGraphicFramePr>
+              <a:graphicFrameLocks xmlns:a="http://schemas.openxmlformats.org/drawingml/2006/main" noChangeAspect="1"/>
+            </wp:cNvGraphicFramePr>
+            <a:graphic xmlns:a="http://schemas.openxmlformats.org/drawingml/2006/main">
+              <a:graphicData uri="http://schemas.openxmlformats.org/drawingml/2006/picture">
+                <pic:pic xmlns:pic="http://schemas.openxmlformats.org/drawingml/2006/picture">
+                  <pic:nvPicPr>
+                    <pic:cNvPr id="1268271247" name="Imagen 1" descr="Texto&#10;&#10;Descripción generada automáticamente"/>
+                    <pic:cNvPicPr/>
+                  </pic:nvPicPr>
+                  <pic:blipFill>
+                    <a:blip r:embed="rId28"/>
+                    <a:stretch>
+                      <a:fillRect/>
+                    </a:stretch>
+                  </pic:blipFill>
+                  <pic:spPr>
+                    <a:xfrm>
+                      <a:off x="0" y="0"/>
+                      <a:ext cx="6725589" cy="4029637"/>
+                    </a:xfrm>
+                    <a:prstGeom prst="rect">
+                      <a:avLst/>
+                    </a:prstGeom>
+                  </pic:spPr>
+                </pic:pic>
+              </a:graphicData>
+            </a:graphic>
+          </wp:inline>
+        </w:drawing>
+      </w:r>
+      <w:r>
+        <w:lastRenderedPageBreak/>
+        <w:drawing>
+          <wp:inline distT="0" distB="0" distL="0" distR="0" wp14:anchorId="4643D07E" wp14:editId="32A23AAE">
+            <wp:extent cx="6668431" cy="7220958"/>
+            <wp:effectExtent l="0" t="0" r="0" b="0"/>
+            <wp:docPr id="1408109065" name="Imagen 1" descr="Una captura de pantalla de un celular con letras&#10;&#10;Descripción generada automáticamente con confianza media"/>
+            <wp:cNvGraphicFramePr>
+              <a:graphicFrameLocks xmlns:a="http://schemas.openxmlformats.org/drawingml/2006/main" noChangeAspect="1"/>
+            </wp:cNvGraphicFramePr>
+            <a:graphic xmlns:a="http://schemas.openxmlformats.org/drawingml/2006/main">
+              <a:graphicData uri="http://schemas.openxmlformats.org/drawingml/2006/picture">
+                <pic:pic xmlns:pic="http://schemas.openxmlformats.org/drawingml/2006/picture">
+                  <pic:nvPicPr>
+                    <pic:cNvPr id="1408109065" name="Imagen 1" descr="Una captura de pantalla de un celular con letras&#10;&#10;Descripción generada automáticamente con confianza media"/>
+                    <pic:cNvPicPr/>
+                  </pic:nvPicPr>
+                  <pic:blipFill>
+                    <a:blip r:embed="rId29"/>
+                    <a:stretch>
+                      <a:fillRect/>
+                    </a:stretch>
+                  </pic:blipFill>
+                  <pic:spPr>
+                    <a:xfrm>
+                      <a:off x="0" y="0"/>
+                      <a:ext cx="6668431" cy="7220958"/>
+                    </a:xfrm>
+                    <a:prstGeom prst="rect">
+                      <a:avLst/>
+                    </a:prstGeom>
+                  </pic:spPr>
+                </pic:pic>
+              </a:graphicData>
+            </a:graphic>
+          </wp:inline>
+        </w:drawing>
+      </w:r>
+      <w:r>
+        <w:lastRenderedPageBreak/>
+        <w:drawing>
+          <wp:inline distT="0" distB="0" distL="0" distR="0" wp14:anchorId="06B6F4E6" wp14:editId="33DDC1D8">
+            <wp:extent cx="6697010" cy="4172532"/>
+            <wp:effectExtent l="0" t="0" r="8890" b="0"/>
+            <wp:docPr id="1972724203" name="Imagen 1" descr="Texto&#10;&#10;Descripción generada automáticamente"/>
+            <wp:cNvGraphicFramePr>
+              <a:graphicFrameLocks xmlns:a="http://schemas.openxmlformats.org/drawingml/2006/main" noChangeAspect="1"/>
+            </wp:cNvGraphicFramePr>
+            <a:graphic xmlns:a="http://schemas.openxmlformats.org/drawingml/2006/main">
+              <a:graphicData uri="http://schemas.openxmlformats.org/drawingml/2006/picture">
+                <pic:pic xmlns:pic="http://schemas.openxmlformats.org/drawingml/2006/picture">
+                  <pic:nvPicPr>
+                    <pic:cNvPr id="1972724203" name="Imagen 1" descr="Texto&#10;&#10;Descripción generada automáticamente"/>
+                    <pic:cNvPicPr/>
+                  </pic:nvPicPr>
+                  <pic:blipFill>
+                    <a:blip r:embed="rId30"/>
+                    <a:stretch>
+                      <a:fillRect/>
+                    </a:stretch>
+                  </pic:blipFill>
+                  <pic:spPr>
+                    <a:xfrm>
+                      <a:off x="0" y="0"/>
+                      <a:ext cx="6697010" cy="4172532"/>
+                    </a:xfrm>
+                    <a:prstGeom prst="rect">
+                      <a:avLst/>
+                    </a:prstGeom>
+                  </pic:spPr>
+                </pic:pic>
+              </a:graphicData>
+            </a:graphic>
+          </wp:inline>
+        </w:drawing>
+      </w:r>
+    </w:p>
+    <w:p>
+      <w:pPr>
+        <w:jc w:val="both"/>
+      </w:pPr>
+      <w:r>
+        <w:t>Se cre</w:t>
+      </w:r>
+      <w:r>
+        <w:t>aron 2</w:t>
+      </w:r>
+      <w:r>
+        <w:t xml:space="preserve"> switch</w:t>
+      </w:r>
+      <w:r>
+        <w:t>_</w:t>
+      </w:r>
+      <w:r>
+        <w:t>case que indica</w:t>
+      </w:r>
+      <w:r>
+        <w:t>n</w:t>
+      </w:r>
+      <w:r>
+        <w:t xml:space="preserve"> la base a utilizar dependiendo del valor de id_base</w:t>
+      </w:r>
+    </w:p>
+    <w:p>
+      <w:pPr>
+        <w:jc w:val="both"/>
+      </w:pPr>
+      <w:r>
+        <w:drawing>
+          <wp:inline distT="0" distB="0" distL="0" distR="0" wp14:anchorId="1B062818" wp14:editId="563CE5BA">
+            <wp:extent cx="5010849" cy="2067213"/>
+            <wp:effectExtent l="0" t="0" r="0" b="9525"/>
+            <wp:docPr id="1567522884" name="Imagen 1" descr="Texto&#10;&#10;Descripción generada automáticamente"/>
+            <wp:cNvGraphicFramePr>
+              <a:graphicFrameLocks xmlns:a="http://schemas.openxmlformats.org/drawingml/2006/main" noChangeAspect="1"/>
+            </wp:cNvGraphicFramePr>
+            <a:graphic xmlns:a="http://schemas.openxmlformats.org/drawingml/2006/main">
+              <a:graphicData uri="http://schemas.openxmlformats.org/drawingml/2006/picture">
+                <pic:pic xmlns:pic="http://schemas.openxmlformats.org/drawingml/2006/picture">
+                  <pic:nvPicPr>
+                    <pic:cNvPr id="1567522884" name="Imagen 1" descr="Texto&#10;&#10;Descripción generada automáticamente"/>
+                    <pic:cNvPicPr/>
+                  </pic:nvPicPr>
+                  <pic:blipFill>
+                    <a:blip r:embed="rId31"/>
+                    <a:stretch>
+                      <a:fillRect/>
+                    </a:stretch>
+                  </pic:blipFill>
+                  <pic:spPr>
+                    <a:xfrm>
+                      <a:off x="0" y="0"/>
+                      <a:ext cx="5010849" cy="2067213"/>
+                    </a:xfrm>
+                    <a:prstGeom prst="rect">
+                      <a:avLst/>
+                    </a:prstGeom>
+                  </pic:spPr>
+                </pic:pic>
+              </a:graphicData>
+            </a:graphic>
+          </wp:inline>
+        </w:drawing>
+      </w:r>
+      <w:r>
+        <w:drawing>
+          <wp:inline distT="0" distB="0" distL="0" distR="0" wp14:anchorId="76684F14" wp14:editId="1AAEA429">
+            <wp:extent cx="4982270" cy="1971950"/>
+            <wp:effectExtent l="0" t="0" r="8890" b="9525"/>
+            <wp:docPr id="371962741" name="Imagen 1" descr="Texto&#10;&#10;Descripción generada automáticamente"/>
+            <wp:cNvGraphicFramePr>
+              <a:graphicFrameLocks xmlns:a="http://schemas.openxmlformats.org/drawingml/2006/main" noChangeAspect="1"/>
+            </wp:cNvGraphicFramePr>
+            <a:graphic xmlns:a="http://schemas.openxmlformats.org/drawingml/2006/main">
+              <a:graphicData uri="http://schemas.openxmlformats.org/drawingml/2006/picture">
+                <pic:pic xmlns:pic="http://schemas.openxmlformats.org/drawingml/2006/picture">
+                  <pic:nvPicPr>
+                    <pic:cNvPr id="371962741" name="Imagen 1" descr="Texto&#10;&#10;Descripción generada automáticamente"/>
+                    <pic:cNvPicPr/>
+                  </pic:nvPicPr>
+                  <pic:blipFill>
+                    <a:blip r:embed="rId32"/>
+                    <a:stretch>
+                      <a:fillRect/>
+                    </a:stretch>
+                  </pic:blipFill>
+                  <pic:spPr>
+                    <a:xfrm>
+                      <a:off x="0" y="0"/>
+                      <a:ext cx="4982270" cy="1971950"/>
+                    </a:xfrm>
+                    <a:prstGeom prst="rect">
+                      <a:avLst/>
+                    </a:prstGeom>
+                  </pic:spPr>
+                </pic:pic>
+              </a:graphicData>
+            </a:graphic>
+          </wp:inline>
+        </w:drawing>
+      </w:r>
+    </w:p>
+    <w:p>
+      <w:pPr>
+        <w:jc w:val="both"/>
+      </w:pPr>
+      <w:r>
+        <w:t>Se crepo un botón llamado CLS que limpia la pantalla y regresa el valor a 0</w:t>
+      </w:r>
+    </w:p>
+    <w:p>
+      <w:pPr>
+        <w:jc w:val="both"/>
+      </w:pPr>
+      <w:r>
+        <w:lastRenderedPageBreak/>
+        <w:drawing>
+          <wp:inline distT="0" distB="0" distL="0" distR="0" wp14:anchorId="52683C5D" wp14:editId="03E09421">
+            <wp:extent cx="2972215" cy="657317"/>
+            <wp:effectExtent l="0" t="0" r="0" b="9525"/>
+            <wp:docPr id="2003495742" name="Imagen 1" descr="Texto&#10;&#10;Descripción generada automáticamente"/>
+            <wp:cNvGraphicFramePr>
+              <a:graphicFrameLocks xmlns:a="http://schemas.openxmlformats.org/drawingml/2006/main" noChangeAspect="1"/>
+            </wp:cNvGraphicFramePr>
+            <a:graphic xmlns:a="http://schemas.openxmlformats.org/drawingml/2006/main">
+              <a:graphicData uri="http://schemas.openxmlformats.org/drawingml/2006/picture">
+                <pic:pic xmlns:pic="http://schemas.openxmlformats.org/drawingml/2006/picture">
+                  <pic:nvPicPr>
+                    <pic:cNvPr id="2003495742" name="Imagen 1" descr="Texto&#10;&#10;Descripción generada automáticamente"/>
+                    <pic:cNvPicPr/>
+                  </pic:nvPicPr>
+                  <pic:blipFill>
+                    <a:blip r:embed="rId33"/>
+                    <a:stretch>
+                      <a:fillRect/>
+                    </a:stretch>
+                  </pic:blipFill>
+                  <pic:spPr>
+                    <a:xfrm>
+                      <a:off x="0" y="0"/>
+                      <a:ext cx="2972215" cy="657317"/>
+                    </a:xfrm>
+                    <a:prstGeom prst="rect">
+                      <a:avLst/>
+                    </a:prstGeom>
+                  </pic:spPr>
+                </pic:pic>
+              </a:graphicData>
+            </a:graphic>
+          </wp:inline>
+        </w:drawing>
+      </w:r>
+    </w:p>
+    <w:p>
       <w:r>
         <w:t xml:space="preserve">Diagrama de flujo: </w:t>
       </w:r>
-      <w:hyperlink r:id="rId10" w:history="1">
+      <w:hyperlink r:id="rId34" w:history="1">
         <w:r>
           <w:rPr>
             <w:rStyle w:val="Hipervnculo"/>
@@ -623,6 +1750,7 @@
     <w:p>
       <w:pPr>
         <w:pStyle w:val="Ttulo2"/>
+        <w:jc w:val="both"/>
         <w:rPr>
           <w:noProof/>
         </w:rPr>
@@ -631,7 +1759,6 @@
         <w:rPr>
           <w:noProof/>
         </w:rPr>
-        <w:lastRenderedPageBreak/>
         <w:t>Diagrama de flujo del funcionamiento general</w:t>
       </w:r>
     </w:p>
@@ -662,7 +1789,7 @@
                     <pic:cNvPicPr/>
                   </pic:nvPicPr>
                   <pic:blipFill>
-                    <a:blip r:embed="rId11" cstate="print">
+                    <a:blip r:embed="rId35" cstate="print">
                       <a:extLst>
                         <a:ext uri="{28A0092B-C50C-407E-A947-70E740481C1C}">
                           <a14:useLocalDpi xmlns:a14="http://schemas.microsoft.com/office/drawing/2010/main" val="0"/>
@@ -692,6 +1819,7 @@
     <w:p>
       <w:pPr>
         <w:pStyle w:val="Ttulo2"/>
+        <w:jc w:val="both"/>
         <w:rPr>
           <w:noProof/>
         </w:rPr>
@@ -728,7 +1856,7 @@
                     <pic:cNvPicPr/>
                   </pic:nvPicPr>
                   <pic:blipFill>
-                    <a:blip r:embed="rId12">
+                    <a:blip r:embed="rId36">
                       <a:extLst>
                         <a:ext uri="{28A0092B-C50C-407E-A947-70E740481C1C}">
                           <a14:useLocalDpi xmlns:a14="http://schemas.microsoft.com/office/drawing/2010/main" val="0"/>
@@ -767,6 +1895,7 @@
     <w:p>
       <w:pPr>
         <w:pStyle w:val="Ttulo2"/>
+        <w:jc w:val="both"/>
       </w:pPr>
       <w:r>
         <w:t>Camacho Garduño Miguel Angel</w:t>
@@ -774,6 +1903,7 @@
     </w:p>
     <w:p>
       <w:pPr>
+        <w:jc w:val="both"/>
         <w:rPr>
           <w:u w:val="single"/>
         </w:rPr>
@@ -782,6 +1912,7 @@
     <w:p>
       <w:pPr>
         <w:pStyle w:val="Ttulo2"/>
+        <w:jc w:val="both"/>
       </w:pPr>
       <w:r>
         <w:lastRenderedPageBreak/>
@@ -790,6 +1921,7 @@
     </w:p>
     <w:p>
       <w:pPr>
+        <w:jc w:val="both"/>
         <w:rPr>
           <w:u w:val="single"/>
         </w:rPr>
@@ -798,6 +1930,7 @@
     <w:p>
       <w:pPr>
         <w:pStyle w:val="Ttulo2"/>
+        <w:jc w:val="both"/>
       </w:pPr>
       <w:r>
         <w:t>Román Jiménez Adolfo</w:t>
@@ -805,6 +1938,7 @@
     </w:p>
     <w:p>
       <w:pPr>
+        <w:jc w:val="both"/>
         <w:rPr>
           <w:u w:val="single"/>
         </w:rPr>
@@ -813,6 +1947,7 @@
     <w:p>
       <w:pPr>
         <w:pStyle w:val="Ttulo2"/>
+        <w:jc w:val="both"/>
       </w:pPr>
       <w:r>
         <w:t>Salgado Miranda Jorge</w:t>
@@ -820,6 +1955,7 @@
     </w:p>
     <w:p>
       <w:pPr>
+        <w:jc w:val="both"/>
         <w:rPr>
           <w:u w:val="single"/>
         </w:rPr>

</xml_diff>